<commit_message>
ADD Related Work, Datasets, Evaluation Methods
</commit_message>
<xml_diff>
--- a/Bio_Resp.docx
+++ b/Bio_Resp.docx
@@ -3,11 +3,1254 @@
 <w:document xmlns:wpc="http://schemas.microsoft.com/office/word/2010/wordprocessingCanvas" xmlns:mc="http://schemas.openxmlformats.org/markup-compatibility/2006" xmlns:o="urn:schemas-microsoft-com:office:office" xmlns:r="http://schemas.openxmlformats.org/officeDocument/2006/relationships" xmlns:m="http://schemas.openxmlformats.org/officeDocument/2006/math" xmlns:v="urn:schemas-microsoft-com:vml" xmlns:wp14="http://schemas.microsoft.com/office/word/2010/wordprocessingDrawing" xmlns:wp="http://schemas.openxmlformats.org/drawingml/2006/wordprocessingDrawing" xmlns:w10="urn:schemas-microsoft-com:office:word" xmlns:w="http://schemas.openxmlformats.org/wordprocessingml/2006/main" xmlns:w14="http://schemas.microsoft.com/office/word/2010/wordml" xmlns:w15="http://schemas.microsoft.com/office/word/2012/wordml" xmlns:wpg="http://schemas.microsoft.com/office/word/2010/wordprocessingGroup" xmlns:wpi="http://schemas.microsoft.com/office/word/2010/wordprocessingInk" xmlns:wne="http://schemas.microsoft.com/office/word/2006/wordml" xmlns:wps="http://schemas.microsoft.com/office/word/2010/wordprocessingShape" mc:Ignorable="w14 w15 wp14">
   <w:body>
     <w:p>
-      <w:bookmarkStart w:id="0" w:name="_GoBack"/>
-      <w:bookmarkEnd w:id="0"/>
+      <w:pPr>
+        <w:pStyle w:val="papertitle"/>
+        <w:rPr>
+          <w:rFonts w:eastAsiaTheme="minorEastAsia"/>
+          <w:lang w:eastAsia="zh-CN"/>
+        </w:rPr>
+      </w:pPr>
+      <w:r>
+        <w:rPr>
+          <w:rFonts w:eastAsiaTheme="minorEastAsia"/>
+          <w:lang w:eastAsia="zh-CN"/>
+        </w:rPr>
+        <w:t>Use of blending classifier to predict a biological response</w:t>
+      </w:r>
+    </w:p>
+    <w:p>
+      <w:pPr>
+        <w:pStyle w:val="author"/>
+        <w:rPr>
+          <w:rFonts w:eastAsiaTheme="minorEastAsia"/>
+          <w:lang w:eastAsia="zh-CN"/>
+        </w:rPr>
+      </w:pPr>
+      <w:r>
+        <w:rPr>
+          <w:rFonts w:eastAsiaTheme="minorEastAsia" w:hint="eastAsia"/>
+          <w:lang w:eastAsia="zh-CN"/>
+        </w:rPr>
+        <w:t>Cheng-Bin Ren</w:t>
+      </w:r>
+    </w:p>
+    <w:p>
+      <w:pPr>
+        <w:pStyle w:val="address"/>
+        <w:rPr>
+          <w:rFonts w:eastAsiaTheme="minorEastAsia"/>
+          <w:lang w:eastAsia="zh-CN"/>
+        </w:rPr>
+      </w:pPr>
+      <w:r>
+        <w:rPr>
+          <w:rFonts w:eastAsiaTheme="minorEastAsia"/>
+          <w:lang w:eastAsia="zh-CN"/>
+        </w:rPr>
+        <w:t>Zhejiang University, Hangzhou 310027, China</w:t>
+      </w:r>
+    </w:p>
+    <w:p>
+      <w:pPr>
+        <w:pStyle w:val="abstract"/>
+        <w:ind w:firstLine="0"/>
+        <w:rPr>
+          <w:rFonts w:eastAsiaTheme="minorEastAsia"/>
+        </w:rPr>
+      </w:pPr>
+      <w:r>
+        <w:rPr>
+          <w:rFonts w:eastAsiaTheme="minorEastAsia"/>
+          <w:b/>
+        </w:rPr>
+        <w:t>Abstract.</w:t>
+      </w:r>
+      <w:r>
+        <w:rPr>
+          <w:rFonts w:eastAsiaTheme="minorEastAsia"/>
+        </w:rPr>
+        <w:t xml:space="preserve"> In the age of Bi</w:t>
+      </w:r>
+      <w:r>
+        <w:rPr>
+          <w:rFonts w:eastAsiaTheme="minorEastAsia" w:hint="eastAsia"/>
+          <w:lang w:eastAsia="zh-CN"/>
+        </w:rPr>
+        <w:t>g</w:t>
+      </w:r>
+      <w:r>
+        <w:rPr>
+          <w:rFonts w:eastAsiaTheme="minorEastAsia"/>
+        </w:rPr>
+        <w:t xml:space="preserve"> Data, the usage of data is more and more often in all kinds of industries.</w:t>
+      </w:r>
+    </w:p>
+    <w:p>
+      <w:pPr>
+        <w:pStyle w:val="heading1"/>
+        <w:rPr>
+          <w:rFonts w:eastAsiaTheme="minorEastAsia"/>
+          <w:lang w:eastAsia="zh-CN"/>
+        </w:rPr>
+      </w:pPr>
+      <w:r>
+        <w:rPr>
+          <w:rFonts w:eastAsiaTheme="minorEastAsia"/>
+          <w:lang w:eastAsia="zh-CN"/>
+        </w:rPr>
+        <w:t>Introduction</w:t>
+      </w:r>
+    </w:p>
+    <w:p>
+      <w:pPr>
+        <w:pStyle w:val="heading1"/>
+        <w:rPr>
+          <w:rFonts w:eastAsiaTheme="minorEastAsia" w:hint="eastAsia"/>
+          <w:lang w:eastAsia="zh-CN"/>
+        </w:rPr>
+      </w:pPr>
+      <w:r>
+        <w:rPr>
+          <w:rFonts w:eastAsiaTheme="minorEastAsia" w:hint="eastAsia"/>
+          <w:lang w:eastAsia="zh-CN"/>
+        </w:rPr>
+        <w:t>Related Work</w:t>
+      </w:r>
+    </w:p>
+    <w:p>
+      <w:pPr>
+        <w:pStyle w:val="heading2"/>
+        <w:spacing w:before="0"/>
+        <w:rPr>
+          <w:rFonts w:eastAsiaTheme="minorEastAsia" w:hint="eastAsia"/>
+          <w:lang w:eastAsia="zh-CN"/>
+        </w:rPr>
+      </w:pPr>
+      <w:r>
+        <w:rPr>
+          <w:rFonts w:eastAsiaTheme="minorEastAsia" w:hint="eastAsia"/>
+          <w:lang w:eastAsia="zh-CN"/>
+        </w:rPr>
+        <w:t>SVM</w:t>
+      </w:r>
+    </w:p>
+    <w:p>
+      <w:pPr>
+        <w:pStyle w:val="heading2"/>
+        <w:rPr>
+          <w:rFonts w:eastAsiaTheme="minorEastAsia"/>
+        </w:rPr>
+      </w:pPr>
+      <w:r>
+        <w:rPr>
+          <w:rFonts w:eastAsiaTheme="minorEastAsia" w:hint="eastAsia"/>
+          <w:lang w:eastAsia="zh-CN"/>
+        </w:rPr>
+        <w:t xml:space="preserve">Random </w:t>
+      </w:r>
+      <w:r>
+        <w:rPr>
+          <w:rFonts w:eastAsiaTheme="minorEastAsia" w:hint="eastAsia"/>
+        </w:rPr>
+        <w:t>Forrest</w:t>
+      </w:r>
+    </w:p>
+    <w:p>
+      <w:pPr>
+        <w:pStyle w:val="p1a"/>
+        <w:rPr>
+          <w:rFonts w:eastAsiaTheme="minorEastAsia" w:hint="eastAsia"/>
+          <w:lang w:eastAsia="zh-CN"/>
+        </w:rPr>
+      </w:pPr>
+      <w:r>
+        <w:rPr>
+          <w:lang w:eastAsia="zh-CN"/>
+        </w:rPr>
+        <w:t>Random Forrest</w:t>
+      </w:r>
+      <w:r>
+        <w:rPr>
+          <w:rFonts w:eastAsiaTheme="minorEastAsia"/>
+          <w:lang w:eastAsia="zh-CN"/>
+        </w:rPr>
+        <w:t xml:space="preserve"> has been proposed by Breiman (2001) as an enhancement of Tree Bagging. To build a tree it uses a bootstrap replica of the learning sample, and the CART algorithm (without pruning) together with the modification used in the Random Subspace method. At each test node the optimal split is derived by searching a random subset of size K of candidate attributes (selected without replacement from the candidate attributes). Empirical studies have shown that Random Forests significantly outperform Tree Bagging and other random tree ensemble methods in terms of accuracy. In terms of degree of randomization, this algorithm is stronger than Tree Bagging, specially, if K is small compared to the number of attributes, n. It is also stronger than Random Subspace since it combines this method with bootstrap sampling. Randomization is both implicit (attribute and cut-point) and explicit (attribute). We use the notation RFK, with K = d for the default setting, and K =</w:t>
+      </w:r>
+      <w:r>
+        <w:rPr>
+          <w:rFonts w:ascii="Cambria Math" w:eastAsiaTheme="minorEastAsia" w:hAnsi="Cambria Math" w:cs="Cambria Math"/>
+          <w:lang w:eastAsia="zh-CN"/>
+        </w:rPr>
+        <w:t>∗</w:t>
+      </w:r>
+      <w:r>
+        <w:rPr>
+          <w:rFonts w:eastAsiaTheme="minorEastAsia"/>
+          <w:lang w:eastAsia="zh-CN"/>
+        </w:rPr>
+        <w:t xml:space="preserve"> for the best result over the range K = 1, … , n.</w:t>
+      </w:r>
+    </w:p>
+    <w:p>
+      <w:pPr>
+        <w:pStyle w:val="heading2"/>
+        <w:rPr>
+          <w:rFonts w:eastAsiaTheme="minorEastAsia"/>
+        </w:rPr>
+      </w:pPr>
+      <w:r>
+        <w:rPr>
+          <w:rFonts w:eastAsiaTheme="minorEastAsia"/>
+          <w:lang w:eastAsia="zh-CN"/>
+        </w:rPr>
+        <w:t>Extremely</w:t>
+      </w:r>
+      <w:r>
+        <w:rPr>
+          <w:rFonts w:eastAsiaTheme="minorEastAsia" w:hint="eastAsia"/>
+          <w:lang w:eastAsia="zh-CN"/>
+        </w:rPr>
+        <w:t xml:space="preserve"> Random</w:t>
+      </w:r>
+      <w:r>
+        <w:rPr>
+          <w:rFonts w:eastAsiaTheme="minorEastAsia"/>
+          <w:lang w:eastAsia="zh-CN"/>
+        </w:rPr>
+        <w:t xml:space="preserve">ized </w:t>
+      </w:r>
+      <w:r>
+        <w:rPr>
+          <w:rFonts w:eastAsiaTheme="minorEastAsia"/>
+        </w:rPr>
+        <w:t>Trees</w:t>
+      </w:r>
+    </w:p>
+    <w:p>
+      <w:pPr>
+        <w:ind w:firstLine="0"/>
+        <w:rPr>
+          <w:rFonts w:eastAsiaTheme="minorEastAsia" w:hint="eastAsia"/>
+          <w:lang w:eastAsia="zh-CN"/>
+        </w:rPr>
+      </w:pPr>
+      <w:r>
+        <w:rPr>
+          <w:rFonts w:eastAsiaTheme="minorEastAsia"/>
+        </w:rPr>
+        <w:t xml:space="preserve">Extremely Randomized Tress is a </w:t>
+      </w:r>
+      <w:r>
+        <w:rPr>
+          <w:lang w:eastAsia="zh-CN"/>
+        </w:rPr>
+        <w:t>tree-based</w:t>
+      </w:r>
+      <w:r>
+        <w:rPr>
+          <w:rFonts w:eastAsiaTheme="minorEastAsia"/>
+          <w:lang w:eastAsia="zh-CN"/>
+        </w:rPr>
+        <w:t xml:space="preserve"> ensemble method for supervised classification and regression problems. It essentially consists of randomizing strongly both attribute and cut-point choice while splitting a tree node. In the extreme case, it builds totally randomized trees whose structures are independent of the output values of the learning sample. The strength of the randomization can be tuned to problem specifics by the appropriate choice of a parameter.</w:t>
+      </w:r>
+    </w:p>
+    <w:p>
+      <w:pPr>
+        <w:pStyle w:val="heading2"/>
+        <w:rPr>
+          <w:rFonts w:eastAsiaTheme="minorEastAsia"/>
+          <w:lang w:eastAsia="zh-CN"/>
+        </w:rPr>
+      </w:pPr>
+      <w:r>
+        <w:rPr>
+          <w:rFonts w:eastAsiaTheme="minorEastAsia" w:hint="eastAsia"/>
+          <w:lang w:eastAsia="zh-CN"/>
+        </w:rPr>
+        <w:lastRenderedPageBreak/>
+        <w:t>Blending Classifier</w:t>
+      </w:r>
+    </w:p>
+    <w:p>
+      <w:pPr>
+        <w:pStyle w:val="heading1"/>
+        <w:rPr>
+          <w:rFonts w:eastAsiaTheme="minorEastAsia"/>
+          <w:lang w:eastAsia="zh-CN"/>
+        </w:rPr>
+      </w:pPr>
+      <w:r>
+        <w:rPr>
+          <w:rFonts w:eastAsiaTheme="minorEastAsia" w:hint="eastAsia"/>
+          <w:lang w:eastAsia="zh-CN"/>
+        </w:rPr>
+        <w:t>Methodology</w:t>
+      </w:r>
+    </w:p>
+    <w:p>
+      <w:pPr>
+        <w:pStyle w:val="heading2"/>
+        <w:spacing w:before="0"/>
+        <w:rPr>
+          <w:rFonts w:eastAsiaTheme="minorEastAsia"/>
+          <w:lang w:eastAsia="zh-CN"/>
+        </w:rPr>
+      </w:pPr>
+      <w:r>
+        <w:rPr>
+          <w:rFonts w:eastAsiaTheme="minorEastAsia" w:hint="eastAsia"/>
+          <w:lang w:eastAsia="zh-CN"/>
+        </w:rPr>
+        <w:t>Data</w:t>
+      </w:r>
+      <w:r>
+        <w:rPr>
+          <w:rFonts w:eastAsiaTheme="minorEastAsia"/>
+          <w:lang w:eastAsia="zh-CN"/>
+        </w:rPr>
+        <w:t>sets</w:t>
+      </w:r>
+    </w:p>
+    <w:p>
+      <w:pPr>
+        <w:ind w:firstLine="0"/>
+        <w:rPr>
+          <w:rFonts w:eastAsiaTheme="minorEastAsia" w:hint="eastAsia"/>
+          <w:lang w:eastAsia="zh-CN"/>
+        </w:rPr>
+      </w:pPr>
+      <w:r>
+        <w:rPr>
+          <w:rFonts w:eastAsiaTheme="minorEastAsia"/>
+          <w:lang w:eastAsia="zh-CN"/>
+        </w:rPr>
+        <w:t>The</w:t>
+      </w:r>
+      <w:r>
+        <w:rPr>
+          <w:rFonts w:eastAsiaTheme="minorEastAsia"/>
+          <w:lang w:eastAsia="zh-CN"/>
+        </w:rPr>
+        <w:t xml:space="preserve"> data is</w:t>
+      </w:r>
+      <w:r>
+        <w:rPr>
+          <w:rFonts w:eastAsiaTheme="minorEastAsia"/>
+          <w:lang w:eastAsia="zh-CN"/>
+        </w:rPr>
+        <w:t xml:space="preserve"> provided by Boehringer Ingelheim for research. The dat</w:t>
+      </w:r>
+      <w:r>
+        <w:rPr>
+          <w:rFonts w:eastAsiaTheme="minorEastAsia"/>
+          <w:lang w:eastAsia="zh-CN"/>
+        </w:rPr>
+        <w:t>a is</w:t>
+      </w:r>
+      <w:r>
+        <w:rPr>
+          <w:rFonts w:eastAsiaTheme="minorEastAsia"/>
+          <w:lang w:eastAsia="zh-CN"/>
+        </w:rPr>
+        <w:t xml:space="preserve"> </w:t>
+      </w:r>
+      <w:r>
+        <w:rPr>
+          <w:rFonts w:eastAsiaTheme="minorEastAsia"/>
+          <w:lang w:eastAsia="zh-CN"/>
+        </w:rPr>
+        <w:t>in the comma separated values (CSV) format. Each row in this data set represents a molecule. The first column contains experimental data describing an actual biological response; the molecule was seen to elicit this response (1), or not (0). The remaining columns represent molecular descriptors (d1 through d1776), these are calculated properties that can capture some of the characteristics of the molecule - for example size, shape, or elemental constitution. The descriptor matrix has been normalized.</w:t>
+      </w:r>
+    </w:p>
+    <w:p>
+      <w:pPr>
+        <w:pStyle w:val="heading2"/>
+        <w:rPr>
+          <w:rFonts w:eastAsiaTheme="minorEastAsia"/>
+          <w:lang w:eastAsia="zh-CN"/>
+        </w:rPr>
+      </w:pPr>
+      <w:r>
+        <w:rPr>
+          <w:rFonts w:eastAsiaTheme="minorEastAsia" w:hint="eastAsia"/>
+          <w:lang w:eastAsia="zh-CN"/>
+        </w:rPr>
+        <w:t>Blending method</w:t>
+      </w:r>
+    </w:p>
+    <w:p>
+      <w:pPr>
+        <w:pStyle w:val="heading2"/>
+        <w:rPr>
+          <w:rFonts w:eastAsiaTheme="minorEastAsia"/>
+          <w:lang w:eastAsia="zh-CN"/>
+        </w:rPr>
+      </w:pPr>
+      <w:r>
+        <w:rPr>
+          <w:rFonts w:eastAsiaTheme="minorEastAsia"/>
+          <w:lang w:eastAsia="zh-CN"/>
+        </w:rPr>
+        <w:t>Evaluation Method</w:t>
+      </w:r>
+    </w:p>
+    <w:p>
+      <w:pPr>
+        <w:ind w:firstLine="0"/>
+        <w:rPr>
+          <w:rFonts w:eastAsiaTheme="minorEastAsia"/>
+          <w:lang w:eastAsia="zh-CN"/>
+        </w:rPr>
+      </w:pPr>
+      <w:r>
+        <w:rPr>
+          <w:rFonts w:eastAsiaTheme="minorEastAsia"/>
+          <w:lang w:eastAsia="zh-CN"/>
+        </w:rPr>
+        <w:t>P</w:t>
+      </w:r>
+      <w:r>
+        <w:rPr>
+          <w:rFonts w:eastAsiaTheme="minorEastAsia"/>
+          <w:lang w:eastAsia="zh-CN"/>
+        </w:rPr>
+        <w:t>redicted probabilities that a molecule elicits a response are evaluated using the log loss metric.</w:t>
+      </w:r>
+    </w:p>
+    <w:p>
+      <w:pPr>
+        <w:ind w:firstLineChars="100" w:firstLine="200"/>
+        <w:rPr>
+          <w:rFonts w:eastAsiaTheme="minorEastAsia"/>
+          <w:lang w:eastAsia="zh-CN"/>
+        </w:rPr>
+      </w:pPr>
+      <w:r>
+        <w:rPr>
+          <w:rFonts w:eastAsiaTheme="minorEastAsia" w:hint="eastAsia"/>
+          <w:lang w:eastAsia="zh-CN"/>
+        </w:rPr>
+        <w:t>Log loss</w:t>
+      </w:r>
+      <w:r>
+        <w:rPr>
+          <w:rFonts w:eastAsiaTheme="minorEastAsia"/>
+          <w:lang w:eastAsia="zh-CN"/>
+        </w:rPr>
+        <w:t xml:space="preserve"> is defined as:</w:t>
+      </w:r>
+    </w:p>
+    <w:p>
+      <w:pPr>
+        <w:pStyle w:val="equation"/>
+        <w:rPr>
+          <w:rFonts w:eastAsiaTheme="minorEastAsia" w:hint="eastAsia"/>
+          <w:lang w:eastAsia="zh-CN"/>
+        </w:rPr>
+      </w:pPr>
+      <w:r>
+        <w:rPr>
+          <w:rFonts w:eastAsiaTheme="minorEastAsia"/>
+          <w:lang w:eastAsia="zh-CN"/>
+        </w:rPr>
+        <w:tab/>
+      </w:r>
+      <m:oMath>
+        <m:r>
+          <w:rPr>
+            <w:rFonts w:ascii="Cambria Math" w:eastAsiaTheme="minorEastAsia" w:hAnsi="Cambria Math"/>
+            <w:lang w:eastAsia="zh-CN"/>
+          </w:rPr>
+          <m:t>Log Loss= -</m:t>
+        </m:r>
+        <m:f>
+          <m:fPr>
+            <m:ctrlPr>
+              <w:rPr>
+                <w:rFonts w:ascii="Cambria Math" w:eastAsiaTheme="minorEastAsia" w:hAnsi="Cambria Math"/>
+                <w:i/>
+                <w:lang w:eastAsia="zh-CN"/>
+              </w:rPr>
+            </m:ctrlPr>
+          </m:fPr>
+          <m:num>
+            <m:r>
+              <w:rPr>
+                <w:rFonts w:ascii="Cambria Math" w:eastAsiaTheme="minorEastAsia" w:hAnsi="Cambria Math"/>
+                <w:lang w:eastAsia="zh-CN"/>
+              </w:rPr>
+              <m:t>1</m:t>
+            </m:r>
+          </m:num>
+          <m:den>
+            <m:r>
+              <w:rPr>
+                <w:rFonts w:ascii="Cambria Math" w:eastAsiaTheme="minorEastAsia" w:hAnsi="Cambria Math"/>
+                <w:lang w:eastAsia="zh-CN"/>
+              </w:rPr>
+              <m:t>N</m:t>
+            </m:r>
+          </m:den>
+        </m:f>
+        <m:nary>
+          <m:naryPr>
+            <m:chr m:val="∑"/>
+            <m:limLoc m:val="undOvr"/>
+            <m:ctrlPr>
+              <w:rPr>
+                <w:rFonts w:ascii="Cambria Math" w:eastAsiaTheme="minorEastAsia" w:hAnsi="Cambria Math"/>
+                <w:i/>
+                <w:lang w:eastAsia="zh-CN"/>
+              </w:rPr>
+            </m:ctrlPr>
+          </m:naryPr>
+          <m:sub>
+            <m:r>
+              <w:rPr>
+                <w:rFonts w:ascii="Cambria Math" w:eastAsiaTheme="minorEastAsia" w:hAnsi="Cambria Math"/>
+                <w:lang w:eastAsia="zh-CN"/>
+              </w:rPr>
+              <m:t>i=1</m:t>
+            </m:r>
+          </m:sub>
+          <m:sup>
+            <m:r>
+              <w:rPr>
+                <w:rFonts w:ascii="Cambria Math" w:eastAsiaTheme="minorEastAsia" w:hAnsi="Cambria Math"/>
+                <w:lang w:eastAsia="zh-CN"/>
+              </w:rPr>
+              <m:t>N</m:t>
+            </m:r>
+          </m:sup>
+          <m:e>
+            <m:sSub>
+              <m:sSubPr>
+                <m:ctrlPr>
+                  <w:rPr>
+                    <w:rFonts w:ascii="Cambria Math" w:eastAsiaTheme="minorEastAsia" w:hAnsi="Cambria Math"/>
+                    <w:i/>
+                    <w:lang w:eastAsia="zh-CN"/>
+                  </w:rPr>
+                </m:ctrlPr>
+              </m:sSubPr>
+              <m:e>
+                <m:r>
+                  <w:rPr>
+                    <w:rFonts w:ascii="Cambria Math" w:eastAsiaTheme="minorEastAsia" w:hAnsi="Cambria Math"/>
+                    <w:lang w:eastAsia="zh-CN"/>
+                  </w:rPr>
+                  <m:t>y</m:t>
+                </m:r>
+              </m:e>
+              <m:sub>
+                <m:r>
+                  <w:rPr>
+                    <w:rFonts w:ascii="Cambria Math" w:eastAsiaTheme="minorEastAsia" w:hAnsi="Cambria Math"/>
+                    <w:lang w:eastAsia="zh-CN"/>
+                  </w:rPr>
+                  <m:t>i</m:t>
+                </m:r>
+              </m:sub>
+            </m:sSub>
+            <m:func>
+              <m:funcPr>
+                <m:ctrlPr>
+                  <w:rPr>
+                    <w:rFonts w:ascii="Cambria Math" w:eastAsiaTheme="minorEastAsia" w:hAnsi="Cambria Math"/>
+                    <w:i/>
+                    <w:lang w:eastAsia="zh-CN"/>
+                  </w:rPr>
+                </m:ctrlPr>
+              </m:funcPr>
+              <m:fName>
+                <m:r>
+                  <m:rPr>
+                    <m:sty m:val="p"/>
+                  </m:rPr>
+                  <w:rPr>
+                    <w:rFonts w:ascii="Cambria Math" w:eastAsiaTheme="minorEastAsia" w:hAnsi="Cambria Math"/>
+                    <w:lang w:eastAsia="zh-CN"/>
+                  </w:rPr>
+                  <m:t>log</m:t>
+                </m:r>
+              </m:fName>
+              <m:e>
+                <m:d>
+                  <m:dPr>
+                    <m:ctrlPr>
+                      <w:rPr>
+                        <w:rFonts w:ascii="Cambria Math" w:eastAsiaTheme="minorEastAsia" w:hAnsi="Cambria Math"/>
+                        <w:i/>
+                        <w:lang w:eastAsia="zh-CN"/>
+                      </w:rPr>
+                    </m:ctrlPr>
+                  </m:dPr>
+                  <m:e>
+                    <m:sSub>
+                      <m:sSubPr>
+                        <m:ctrlPr>
+                          <w:rPr>
+                            <w:rFonts w:ascii="Cambria Math" w:eastAsiaTheme="minorEastAsia" w:hAnsi="Cambria Math"/>
+                            <w:i/>
+                            <w:lang w:eastAsia="zh-CN"/>
+                          </w:rPr>
+                        </m:ctrlPr>
+                      </m:sSubPr>
+                      <m:e>
+                        <m:acc>
+                          <m:accPr>
+                            <m:ctrlPr>
+                              <w:rPr>
+                                <w:rFonts w:ascii="Cambria Math" w:eastAsiaTheme="minorEastAsia" w:hAnsi="Cambria Math"/>
+                                <w:i/>
+                                <w:lang w:eastAsia="zh-CN"/>
+                              </w:rPr>
+                            </m:ctrlPr>
+                          </m:accPr>
+                          <m:e>
+                            <m:r>
+                              <w:rPr>
+                                <w:rFonts w:ascii="Cambria Math" w:eastAsiaTheme="minorEastAsia" w:hAnsi="Cambria Math"/>
+                                <w:lang w:eastAsia="zh-CN"/>
+                              </w:rPr>
+                              <m:t>y</m:t>
+                            </m:r>
+                          </m:e>
+                        </m:acc>
+                      </m:e>
+                      <m:sub>
+                        <m:r>
+                          <w:rPr>
+                            <w:rFonts w:ascii="Cambria Math" w:eastAsiaTheme="minorEastAsia" w:hAnsi="Cambria Math"/>
+                            <w:lang w:eastAsia="zh-CN"/>
+                          </w:rPr>
+                          <m:t>i</m:t>
+                        </m:r>
+                      </m:sub>
+                    </m:sSub>
+                  </m:e>
+                </m:d>
+              </m:e>
+            </m:func>
+            <m:r>
+              <w:rPr>
+                <w:rFonts w:ascii="Cambria Math" w:eastAsiaTheme="minorEastAsia" w:hAnsi="Cambria Math"/>
+                <w:lang w:eastAsia="zh-CN"/>
+              </w:rPr>
+              <m:t>+</m:t>
+            </m:r>
+            <m:d>
+              <m:dPr>
+                <m:ctrlPr>
+                  <w:rPr>
+                    <w:rFonts w:ascii="Cambria Math" w:eastAsiaTheme="minorEastAsia" w:hAnsi="Cambria Math"/>
+                    <w:i/>
+                    <w:lang w:eastAsia="zh-CN"/>
+                  </w:rPr>
+                </m:ctrlPr>
+              </m:dPr>
+              <m:e>
+                <m:r>
+                  <w:rPr>
+                    <w:rFonts w:ascii="Cambria Math" w:eastAsiaTheme="minorEastAsia" w:hAnsi="Cambria Math"/>
+                    <w:lang w:eastAsia="zh-CN"/>
+                  </w:rPr>
+                  <m:t>1-</m:t>
+                </m:r>
+                <m:sSub>
+                  <m:sSubPr>
+                    <m:ctrlPr>
+                      <w:rPr>
+                        <w:rFonts w:ascii="Cambria Math" w:eastAsiaTheme="minorEastAsia" w:hAnsi="Cambria Math"/>
+                        <w:i/>
+                        <w:lang w:eastAsia="zh-CN"/>
+                      </w:rPr>
+                    </m:ctrlPr>
+                  </m:sSubPr>
+                  <m:e>
+                    <m:r>
+                      <w:rPr>
+                        <w:rFonts w:ascii="Cambria Math" w:eastAsiaTheme="minorEastAsia" w:hAnsi="Cambria Math"/>
+                        <w:lang w:eastAsia="zh-CN"/>
+                      </w:rPr>
+                      <m:t>y</m:t>
+                    </m:r>
+                  </m:e>
+                  <m:sub>
+                    <m:r>
+                      <w:rPr>
+                        <w:rFonts w:ascii="Cambria Math" w:eastAsiaTheme="minorEastAsia" w:hAnsi="Cambria Math"/>
+                        <w:lang w:eastAsia="zh-CN"/>
+                      </w:rPr>
+                      <m:t>i</m:t>
+                    </m:r>
+                  </m:sub>
+                </m:sSub>
+              </m:e>
+            </m:d>
+            <m:func>
+              <m:funcPr>
+                <m:ctrlPr>
+                  <w:rPr>
+                    <w:rFonts w:ascii="Cambria Math" w:eastAsiaTheme="minorEastAsia" w:hAnsi="Cambria Math"/>
+                    <w:lang w:eastAsia="zh-CN"/>
+                  </w:rPr>
+                </m:ctrlPr>
+              </m:funcPr>
+              <m:fName>
+                <m:r>
+                  <m:rPr>
+                    <m:sty m:val="p"/>
+                  </m:rPr>
+                  <w:rPr>
+                    <w:rFonts w:ascii="Cambria Math" w:eastAsiaTheme="minorEastAsia" w:hAnsi="Cambria Math"/>
+                    <w:lang w:eastAsia="zh-CN"/>
+                  </w:rPr>
+                  <m:t>log</m:t>
+                </m:r>
+              </m:fName>
+              <m:e>
+                <m:d>
+                  <m:dPr>
+                    <m:ctrlPr>
+                      <w:rPr>
+                        <w:rFonts w:ascii="Cambria Math" w:eastAsiaTheme="minorEastAsia" w:hAnsi="Cambria Math"/>
+                        <w:i/>
+                        <w:lang w:eastAsia="zh-CN"/>
+                      </w:rPr>
+                    </m:ctrlPr>
+                  </m:dPr>
+                  <m:e>
+                    <m:r>
+                      <w:rPr>
+                        <w:rFonts w:ascii="Cambria Math" w:eastAsiaTheme="minorEastAsia" w:hAnsi="Cambria Math"/>
+                        <w:lang w:eastAsia="zh-CN"/>
+                      </w:rPr>
+                      <m:t>1-</m:t>
+                    </m:r>
+                    <m:sSub>
+                      <m:sSubPr>
+                        <m:ctrlPr>
+                          <w:rPr>
+                            <w:rFonts w:ascii="Cambria Math" w:eastAsiaTheme="minorEastAsia" w:hAnsi="Cambria Math"/>
+                            <w:i/>
+                            <w:lang w:eastAsia="zh-CN"/>
+                          </w:rPr>
+                        </m:ctrlPr>
+                      </m:sSubPr>
+                      <m:e>
+                        <m:acc>
+                          <m:accPr>
+                            <m:ctrlPr>
+                              <w:rPr>
+                                <w:rFonts w:ascii="Cambria Math" w:eastAsiaTheme="minorEastAsia" w:hAnsi="Cambria Math"/>
+                                <w:i/>
+                                <w:lang w:eastAsia="zh-CN"/>
+                              </w:rPr>
+                            </m:ctrlPr>
+                          </m:accPr>
+                          <m:e>
+                            <m:r>
+                              <w:rPr>
+                                <w:rFonts w:ascii="Cambria Math" w:eastAsiaTheme="minorEastAsia" w:hAnsi="Cambria Math"/>
+                                <w:lang w:eastAsia="zh-CN"/>
+                              </w:rPr>
+                              <m:t>y</m:t>
+                            </m:r>
+                          </m:e>
+                        </m:acc>
+                      </m:e>
+                      <m:sub>
+                        <m:r>
+                          <w:rPr>
+                            <w:rFonts w:ascii="Cambria Math" w:eastAsiaTheme="minorEastAsia" w:hAnsi="Cambria Math"/>
+                            <w:lang w:eastAsia="zh-CN"/>
+                          </w:rPr>
+                          <m:t>i</m:t>
+                        </m:r>
+                      </m:sub>
+                    </m:sSub>
+                  </m:e>
+                </m:d>
+              </m:e>
+            </m:func>
+          </m:e>
+        </m:nary>
+      </m:oMath>
+      <w:r>
+        <w:rPr>
+          <w:rFonts w:eastAsiaTheme="minorEastAsia" w:hint="eastAsia"/>
+          <w:lang w:eastAsia="zh-CN"/>
+        </w:rPr>
+        <w:t xml:space="preserve">, </w:t>
+      </w:r>
+    </w:p>
+    <w:p>
+      <w:pPr>
+        <w:ind w:firstLine="0"/>
+        <w:rPr>
+          <w:rFonts w:eastAsiaTheme="minorEastAsia" w:hint="eastAsia"/>
+          <w:lang w:eastAsia="zh-CN"/>
+        </w:rPr>
+      </w:pPr>
+      <w:r>
+        <w:rPr>
+          <w:rFonts w:eastAsiaTheme="minorEastAsia"/>
+          <w:lang w:eastAsia="zh-CN"/>
+        </w:rPr>
+        <w:t>w</w:t>
+      </w:r>
+      <w:r>
+        <w:rPr>
+          <w:rFonts w:eastAsiaTheme="minorEastAsia"/>
+          <w:lang w:eastAsia="zh-CN"/>
+        </w:rPr>
+        <w:t xml:space="preserve">here N is the number of samples, log is the natural logarithm, </w:t>
+      </w:r>
+      <m:oMath>
+        <m:acc>
+          <m:accPr>
+            <m:ctrlPr>
+              <w:rPr>
+                <w:rFonts w:ascii="Cambria Math" w:eastAsiaTheme="minorEastAsia" w:hAnsi="Cambria Math"/>
+                <w:i/>
+                <w:lang w:eastAsia="zh-CN"/>
+              </w:rPr>
+            </m:ctrlPr>
+          </m:accPr>
+          <m:e>
+            <m:sSub>
+              <m:sSubPr>
+                <m:ctrlPr>
+                  <w:rPr>
+                    <w:rFonts w:ascii="Cambria Math" w:eastAsiaTheme="minorEastAsia" w:hAnsi="Cambria Math"/>
+                    <w:i/>
+                    <w:lang w:eastAsia="zh-CN"/>
+                  </w:rPr>
+                </m:ctrlPr>
+              </m:sSubPr>
+              <m:e>
+                <m:r>
+                  <w:rPr>
+                    <w:rFonts w:ascii="Cambria Math" w:eastAsiaTheme="minorEastAsia" w:hAnsi="Cambria Math"/>
+                    <w:lang w:eastAsia="zh-CN"/>
+                  </w:rPr>
+                  <m:t>y</m:t>
+                </m:r>
+              </m:e>
+              <m:sub>
+                <m:r>
+                  <w:rPr>
+                    <w:rFonts w:ascii="Cambria Math" w:eastAsiaTheme="minorEastAsia" w:hAnsi="Cambria Math"/>
+                    <w:lang w:eastAsia="zh-CN"/>
+                  </w:rPr>
+                  <m:t>i</m:t>
+                </m:r>
+              </m:sub>
+            </m:sSub>
+          </m:e>
+        </m:acc>
+      </m:oMath>
+      <w:r>
+        <w:rPr>
+          <w:rFonts w:eastAsiaTheme="minorEastAsia" w:hint="eastAsia"/>
+          <w:lang w:eastAsia="zh-CN"/>
+        </w:rPr>
+        <w:t xml:space="preserve"> is the </w:t>
+      </w:r>
+      <w:r>
+        <w:rPr>
+          <w:rFonts w:eastAsiaTheme="minorEastAsia"/>
+          <w:lang w:eastAsia="zh-CN"/>
+        </w:rPr>
+        <w:t>posterior probability that the</w:t>
+      </w:r>
+      <w:r>
+        <w:rPr>
+          <w:rFonts w:eastAsiaTheme="minorEastAsia"/>
+          <w:lang w:eastAsia="zh-CN"/>
+        </w:rPr>
+        <w:t xml:space="preserve"> </w:t>
+      </w:r>
+      <m:oMath>
+        <m:sSup>
+          <m:sSupPr>
+            <m:ctrlPr>
+              <w:rPr>
+                <w:rFonts w:ascii="Cambria Math" w:eastAsiaTheme="minorEastAsia" w:hAnsi="Cambria Math"/>
+                <w:i/>
+                <w:lang w:eastAsia="zh-CN"/>
+              </w:rPr>
+            </m:ctrlPr>
+          </m:sSupPr>
+          <m:e>
+            <m:r>
+              <w:rPr>
+                <w:rFonts w:ascii="Cambria Math" w:eastAsiaTheme="minorEastAsia" w:hAnsi="Cambria Math"/>
+                <w:lang w:eastAsia="zh-CN"/>
+              </w:rPr>
+              <m:t>i</m:t>
+            </m:r>
+          </m:e>
+          <m:sup>
+            <m:r>
+              <w:rPr>
+                <w:rFonts w:ascii="Cambria Math" w:eastAsiaTheme="minorEastAsia" w:hAnsi="Cambria Math"/>
+                <w:lang w:eastAsia="zh-CN"/>
+              </w:rPr>
+              <m:t>th</m:t>
+            </m:r>
+          </m:sup>
+        </m:sSup>
+      </m:oMath>
+      <w:r>
+        <w:rPr>
+          <w:rFonts w:eastAsiaTheme="minorEastAsia" w:hint="eastAsia"/>
+          <w:lang w:eastAsia="zh-CN"/>
+        </w:rPr>
+        <w:t xml:space="preserve"> sam</w:t>
+      </w:r>
+      <w:r>
+        <w:rPr>
+          <w:rFonts w:eastAsiaTheme="minorEastAsia" w:hint="eastAsia"/>
+          <w:lang w:eastAsia="zh-CN"/>
+        </w:rPr>
+        <w:t>ple elicited a response, an</w:t>
+      </w:r>
+      <w:r>
+        <w:rPr>
+          <w:rFonts w:eastAsiaTheme="minorEastAsia"/>
+          <w:lang w:eastAsia="zh-CN"/>
+        </w:rPr>
+        <w:t xml:space="preserve">d </w:t>
+      </w:r>
+      <m:oMath>
+        <m:sSub>
+          <m:sSubPr>
+            <m:ctrlPr>
+              <w:rPr>
+                <w:rFonts w:ascii="Cambria Math" w:eastAsiaTheme="minorEastAsia" w:hAnsi="Cambria Math"/>
+                <w:i/>
+                <w:lang w:eastAsia="zh-CN"/>
+              </w:rPr>
+            </m:ctrlPr>
+          </m:sSubPr>
+          <m:e>
+            <m:r>
+              <w:rPr>
+                <w:rFonts w:ascii="Cambria Math" w:eastAsiaTheme="minorEastAsia" w:hAnsi="Cambria Math"/>
+                <w:lang w:eastAsia="zh-CN"/>
+              </w:rPr>
+              <m:t>y</m:t>
+            </m:r>
+          </m:e>
+          <m:sub>
+            <m:r>
+              <w:rPr>
+                <w:rFonts w:ascii="Cambria Math" w:eastAsiaTheme="minorEastAsia" w:hAnsi="Cambria Math"/>
+                <w:lang w:eastAsia="zh-CN"/>
+              </w:rPr>
+              <m:t>i</m:t>
+            </m:r>
+          </m:sub>
+        </m:sSub>
+      </m:oMath>
+      <w:r>
+        <w:rPr>
+          <w:rFonts w:eastAsiaTheme="minorEastAsia" w:hint="eastAsia"/>
+          <w:lang w:eastAsia="zh-CN"/>
+        </w:rPr>
+        <w:t xml:space="preserve"> is the ground truth</w:t>
+      </w:r>
+      <w:r>
+        <w:rPr>
+          <w:rFonts w:eastAsiaTheme="minorEastAsia"/>
+          <w:lang w:eastAsia="zh-CN"/>
+        </w:rPr>
+        <w:t xml:space="preserve"> </w:t>
+      </w:r>
+      <w:r>
+        <w:rPr>
+          <w:rFonts w:eastAsiaTheme="minorEastAsia" w:hint="eastAsia"/>
+          <w:lang w:eastAsia="zh-CN"/>
+        </w:rPr>
+        <w:t>(</w:t>
+      </w:r>
+      <m:oMath>
+        <m:sSub>
+          <m:sSubPr>
+            <m:ctrlPr>
+              <w:rPr>
+                <w:rFonts w:ascii="Cambria Math" w:eastAsiaTheme="minorEastAsia" w:hAnsi="Cambria Math"/>
+                <w:i/>
+                <w:lang w:eastAsia="zh-CN"/>
+              </w:rPr>
+            </m:ctrlPr>
+          </m:sSubPr>
+          <m:e>
+            <m:r>
+              <w:rPr>
+                <w:rFonts w:ascii="Cambria Math" w:eastAsiaTheme="minorEastAsia" w:hAnsi="Cambria Math"/>
+                <w:lang w:eastAsia="zh-CN"/>
+              </w:rPr>
+              <m:t>y</m:t>
+            </m:r>
+          </m:e>
+          <m:sub>
+            <m:r>
+              <w:rPr>
+                <w:rFonts w:ascii="Cambria Math" w:eastAsiaTheme="minorEastAsia" w:hAnsi="Cambria Math"/>
+                <w:lang w:eastAsia="zh-CN"/>
+              </w:rPr>
+              <m:t>i</m:t>
+            </m:r>
+          </m:sub>
+        </m:sSub>
+        <m:r>
+          <w:rPr>
+            <w:rFonts w:ascii="Cambria Math" w:eastAsiaTheme="minorEastAsia" w:hAnsi="Cambria Math"/>
+            <w:lang w:eastAsia="zh-CN"/>
+          </w:rPr>
+          <m:t>=1</m:t>
+        </m:r>
+      </m:oMath>
+      <w:r>
+        <w:rPr>
+          <w:rFonts w:eastAsiaTheme="minorEastAsia" w:hint="eastAsia"/>
+          <w:lang w:eastAsia="zh-CN"/>
+        </w:rPr>
+        <w:t xml:space="preserve"> means the molecule elicited</w:t>
+      </w:r>
+      <w:r>
+        <w:rPr>
+          <w:rFonts w:eastAsiaTheme="minorEastAsia"/>
+          <w:lang w:eastAsia="zh-CN"/>
+        </w:rPr>
+        <w:t xml:space="preserve"> a response, </w:t>
+      </w:r>
+      <w:r>
+        <w:rPr>
+          <w:rFonts w:eastAsiaTheme="minorEastAsia" w:hint="eastAsia"/>
+          <w:lang w:eastAsia="zh-CN"/>
+        </w:rPr>
+        <w:t xml:space="preserve"> </w:t>
+      </w:r>
+      <m:oMath>
+        <m:sSub>
+          <m:sSubPr>
+            <m:ctrlPr>
+              <w:rPr>
+                <w:rFonts w:ascii="Cambria Math" w:eastAsiaTheme="minorEastAsia" w:hAnsi="Cambria Math"/>
+                <w:i/>
+                <w:lang w:eastAsia="zh-CN"/>
+              </w:rPr>
+            </m:ctrlPr>
+          </m:sSubPr>
+          <m:e>
+            <m:r>
+              <w:rPr>
+                <w:rFonts w:ascii="Cambria Math" w:eastAsiaTheme="minorEastAsia" w:hAnsi="Cambria Math"/>
+                <w:lang w:eastAsia="zh-CN"/>
+              </w:rPr>
+              <m:t>y</m:t>
+            </m:r>
+          </m:e>
+          <m:sub>
+            <m:r>
+              <w:rPr>
+                <w:rFonts w:ascii="Cambria Math" w:eastAsiaTheme="minorEastAsia" w:hAnsi="Cambria Math"/>
+                <w:lang w:eastAsia="zh-CN"/>
+              </w:rPr>
+              <m:t>i</m:t>
+            </m:r>
+          </m:sub>
+        </m:sSub>
+        <m:r>
+          <w:rPr>
+            <w:rFonts w:ascii="Cambria Math" w:eastAsiaTheme="minorEastAsia" w:hAnsi="Cambria Math"/>
+            <w:lang w:eastAsia="zh-CN"/>
+          </w:rPr>
+          <m:t>=0</m:t>
+        </m:r>
+      </m:oMath>
+      <w:r>
+        <w:rPr>
+          <w:rFonts w:eastAsiaTheme="minorEastAsia" w:hint="eastAsia"/>
+          <w:lang w:eastAsia="zh-CN"/>
+        </w:rPr>
+        <w:t xml:space="preserve"> </w:t>
+      </w:r>
+      <w:r>
+        <w:rPr>
+          <w:rFonts w:eastAsiaTheme="minorEastAsia"/>
+          <w:lang w:eastAsia="zh-CN"/>
+        </w:rPr>
+        <w:t>means that it did not</w:t>
+      </w:r>
+      <w:r>
+        <w:rPr>
+          <w:rFonts w:eastAsiaTheme="minorEastAsia" w:hint="eastAsia"/>
+          <w:lang w:eastAsia="zh-CN"/>
+        </w:rPr>
+        <w:t>)</w:t>
+      </w:r>
+      <w:r>
+        <w:rPr>
+          <w:rFonts w:eastAsiaTheme="minorEastAsia"/>
+          <w:lang w:eastAsia="zh-CN"/>
+        </w:rPr>
+        <w:t>.</w:t>
+      </w:r>
+    </w:p>
+    <w:p>
+      <w:pPr>
+        <w:pStyle w:val="heading2"/>
+        <w:rPr>
+          <w:rFonts w:eastAsiaTheme="minorEastAsia" w:hint="eastAsia"/>
+          <w:lang w:eastAsia="zh-CN"/>
+        </w:rPr>
+      </w:pPr>
+      <w:r>
+        <w:rPr>
+          <w:rFonts w:eastAsiaTheme="minorEastAsia" w:hint="eastAsia"/>
+          <w:lang w:eastAsia="zh-CN"/>
+        </w:rPr>
+        <w:t>Experiments</w:t>
+      </w:r>
+    </w:p>
+    <w:p>
+      <w:pPr>
+        <w:pStyle w:val="heading1"/>
+        <w:rPr>
+          <w:rFonts w:eastAsiaTheme="minorEastAsia"/>
+          <w:lang w:eastAsia="zh-CN"/>
+        </w:rPr>
+      </w:pPr>
+      <w:r>
+        <w:rPr>
+          <w:rFonts w:eastAsiaTheme="minorEastAsia" w:hint="eastAsia"/>
+          <w:lang w:eastAsia="zh-CN"/>
+        </w:rPr>
+        <w:t>Results</w:t>
+      </w:r>
+    </w:p>
+    <w:p>
+      <w:pPr>
+        <w:ind w:firstLine="0"/>
+        <w:rPr>
+          <w:rFonts w:eastAsiaTheme="minorEastAsia"/>
+          <w:b/>
+          <w:bCs/>
+          <w:sz w:val="24"/>
+          <w:lang w:eastAsia="zh-CN"/>
+        </w:rPr>
+      </w:pPr>
+      <w:r>
+        <w:rPr>
+          <w:rFonts w:eastAsiaTheme="minorEastAsia" w:hint="eastAsia"/>
+          <w:b/>
+          <w:bCs/>
+          <w:sz w:val="24"/>
+          <w:lang w:eastAsia="zh-CN"/>
+        </w:rPr>
+        <w:t>References</w:t>
+      </w:r>
+    </w:p>
+    <w:bookmarkStart w:id="0" w:name="_GoBack"/>
+    <w:bookmarkEnd w:id="0"/>
+    <w:p>
+      <w:pPr>
+        <w:ind w:firstLine="0"/>
+        <w:rPr>
+          <w:rFonts w:eastAsiaTheme="minorEastAsia" w:hint="eastAsia"/>
+          <w:b/>
+          <w:bCs/>
+          <w:sz w:val="24"/>
+          <w:lang w:eastAsia="zh-CN"/>
+        </w:rPr>
+      </w:pPr>
+      <w:r>
+        <w:rPr>
+          <w:rFonts w:eastAsiaTheme="minorEastAsia"/>
+          <w:b/>
+          <w:bCs/>
+          <w:sz w:val="24"/>
+          <w:lang w:eastAsia="zh-CN"/>
+        </w:rPr>
+        <w:fldChar w:fldCharType="begin"/>
+      </w:r>
+      <w:r>
+        <w:rPr>
+          <w:rFonts w:eastAsiaTheme="minorEastAsia"/>
+          <w:b/>
+          <w:bCs/>
+          <w:sz w:val="24"/>
+          <w:lang w:eastAsia="zh-CN"/>
+        </w:rPr>
+        <w:fldChar w:fldCharType="separate"/>
+      </w:r>
+      <w:r>
+        <w:rPr>
+          <w:rFonts w:eastAsiaTheme="minorEastAsia" w:hint="eastAsia"/>
+          <w:b/>
+          <w:bCs/>
+          <w:sz w:val="24"/>
+          <w:lang w:eastAsia="zh-CN"/>
+        </w:rPr>
+        <w:t>{Breiman, 2001 #60}</w:t>
+      </w:r>
+      <w:r>
+        <w:rPr>
+          <w:rFonts w:eastAsiaTheme="minorEastAsia"/>
+          <w:b/>
+          <w:bCs/>
+          <w:sz w:val="24"/>
+          <w:lang w:eastAsia="zh-CN"/>
+        </w:rPr>
+        <w:fldChar w:fldCharType="end"/>
+      </w:r>
+      <w:r>
+        <w:rPr>
+          <w:rFonts w:eastAsiaTheme="minorEastAsia"/>
+          <w:b/>
+          <w:bCs/>
+          <w:sz w:val="24"/>
+          <w:lang w:eastAsia="zh-CN"/>
+        </w:rPr>
+        <w:fldChar w:fldCharType="begin"/>
+      </w:r>
+      <w:r>
+        <w:rPr>
+          <w:rFonts w:eastAsiaTheme="minorEastAsia"/>
+          <w:b/>
+          <w:bCs/>
+          <w:sz w:val="24"/>
+          <w:lang w:eastAsia="zh-CN"/>
+        </w:rPr>
+        <w:fldChar w:fldCharType="separate"/>
+      </w:r>
+      <w:r>
+        <w:rPr>
+          <w:rFonts w:eastAsiaTheme="minorEastAsia" w:hint="eastAsia"/>
+          <w:b/>
+          <w:bCs/>
+          <w:sz w:val="24"/>
+          <w:lang w:eastAsia="zh-CN"/>
+        </w:rPr>
+        <w:t>{Breiman, 2001 #60}</w:t>
+      </w:r>
+      <w:r>
+        <w:rPr>
+          <w:rFonts w:eastAsiaTheme="minorEastAsia"/>
+          <w:b/>
+          <w:bCs/>
+          <w:sz w:val="24"/>
+          <w:lang w:eastAsia="zh-CN"/>
+        </w:rPr>
+        <w:fldChar w:fldCharType="end"/>
+      </w:r>
     </w:p>
     <w:sectPr>
-      <w:footerReference w:type="first" r:id="rId8"/>
       <w:pgSz w:w="11906" w:h="16838" w:code="9"/>
       <w:pgMar w:top="2948" w:right="2494" w:bottom="2948" w:left="2494" w:header="2381" w:footer="2324" w:gutter="0"/>
       <w:cols w:space="708"/>
@@ -37,67 +1280,6 @@
 </w:endnotes>
 </file>
 
-<file path=word/footer1.xml><?xml version="1.0" encoding="utf-8"?>
-<w:ftr xmlns:wpc="http://schemas.microsoft.com/office/word/2010/wordprocessingCanvas" xmlns:mc="http://schemas.openxmlformats.org/markup-compatibility/2006" xmlns:o="urn:schemas-microsoft-com:office:office" xmlns:r="http://schemas.openxmlformats.org/officeDocument/2006/relationships" xmlns:m="http://schemas.openxmlformats.org/officeDocument/2006/math" xmlns:v="urn:schemas-microsoft-com:vml" xmlns:wp14="http://schemas.microsoft.com/office/word/2010/wordprocessingDrawing" xmlns:wp="http://schemas.openxmlformats.org/drawingml/2006/wordprocessingDrawing" xmlns:w10="urn:schemas-microsoft-com:office:word" xmlns:w="http://schemas.openxmlformats.org/wordprocessingml/2006/main" xmlns:w14="http://schemas.microsoft.com/office/word/2010/wordml" xmlns:w15="http://schemas.microsoft.com/office/word/2012/wordml" xmlns:wpg="http://schemas.microsoft.com/office/word/2010/wordprocessingGroup" xmlns:wpi="http://schemas.microsoft.com/office/word/2010/wordprocessingInk" xmlns:wne="http://schemas.microsoft.com/office/word/2006/wordml" xmlns:wps="http://schemas.microsoft.com/office/word/2010/wordprocessingShape" mc:Ignorable="w14 w15 wp14">
-  <w:p>
-    <w:pPr>
-      <w:pStyle w:val="ReferenceLine"/>
-      <w:rPr>
-        <w:lang w:val="de-DE"/>
-      </w:rPr>
-    </w:pPr>
-    <w:r>
-      <w:rPr>
-        <w:lang w:val="de-DE"/>
-      </w:rPr>
-      <w:t xml:space="preserve">adfa, p. </w:t>
-    </w:r>
-    <w:r>
-      <w:fldChar w:fldCharType="begin"/>
-    </w:r>
-    <w:r>
-      <w:rPr>
-        <w:lang w:val="de-DE"/>
-      </w:rPr>
-      <w:instrText xml:space="preserve"> PAGE  \* Arabic  \* MERGEFORMAT </w:instrText>
-    </w:r>
-    <w:r>
-      <w:fldChar w:fldCharType="separate"/>
-    </w:r>
-    <w:r>
-      <w:rPr>
-        <w:noProof/>
-        <w:lang w:val="de-DE"/>
-      </w:rPr>
-      <w:t>1</w:t>
-    </w:r>
-    <w:r>
-      <w:fldChar w:fldCharType="end"/>
-    </w:r>
-    <w:r>
-      <w:rPr>
-        <w:lang w:val="de-DE"/>
-      </w:rPr>
-      <w:t>, 2011.</w:t>
-    </w:r>
-  </w:p>
-  <w:p>
-    <w:pPr>
-      <w:pStyle w:val="ReferenceLine"/>
-      <w:rPr>
-        <w:lang w:val="de-DE"/>
-      </w:rPr>
-    </w:pPr>
-    <w:r>
-      <w:rPr>
-        <w:lang w:val="de-DE"/>
-      </w:rPr>
-      <w:t>© Springer-Verlag Berlin Heidelberg 2011</w:t>
-    </w:r>
-  </w:p>
-</w:ftr>
-</file>
-
 <file path=word/footnotes.xml><?xml version="1.0" encoding="utf-8"?>
 <w:footnotes xmlns:wpc="http://schemas.microsoft.com/office/word/2010/wordprocessingCanvas" xmlns:mc="http://schemas.openxmlformats.org/markup-compatibility/2006" xmlns:o="urn:schemas-microsoft-com:office:office" xmlns:r="http://schemas.openxmlformats.org/officeDocument/2006/relationships" xmlns:m="http://schemas.openxmlformats.org/officeDocument/2006/math" xmlns:v="urn:schemas-microsoft-com:vml" xmlns:wp14="http://schemas.microsoft.com/office/word/2010/wordprocessingDrawing" xmlns:wp="http://schemas.openxmlformats.org/drawingml/2006/wordprocessingDrawing" xmlns:w10="urn:schemas-microsoft-com:office:word" xmlns:w="http://schemas.openxmlformats.org/wordprocessingml/2006/main" xmlns:w14="http://schemas.microsoft.com/office/word/2010/wordml" xmlns:w15="http://schemas.microsoft.com/office/word/2012/wordml" xmlns:wpg="http://schemas.microsoft.com/office/word/2010/wordprocessingGroup" xmlns:wpi="http://schemas.microsoft.com/office/word/2010/wordprocessingInk" xmlns:wne="http://schemas.microsoft.com/office/word/2006/wordml" xmlns:wps="http://schemas.microsoft.com/office/word/2010/wordprocessingShape" mc:Ignorable="w14 w15 wp14">
   <w:footnote w:type="separator" w:id="-1">
@@ -1171,7 +2353,7 @@
   <w:abstractNum w:abstractNumId="16">
     <w:nsid w:val="7D9521C8"/>
     <w:multiLevelType w:val="multilevel"/>
-    <w:tmpl w:val="F35CB8F2"/>
+    <w:tmpl w:val="F9641474"/>
     <w:styleLink w:val="referencelist"/>
     <w:lvl w:ilvl="0">
       <w:start w:val="1"/>
@@ -1181,9 +2363,9 @@
       <w:lvlJc w:val="right"/>
       <w:pPr>
         <w:tabs>
-          <w:tab w:val="num" w:pos="341"/>
-        </w:tabs>
-        <w:ind w:left="341" w:hanging="114"/>
+          <w:tab w:val="num" w:pos="227"/>
+        </w:tabs>
+        <w:ind w:left="227" w:hanging="114"/>
       </w:pPr>
       <w:rPr>
         <w:rFonts w:hint="default"/>
@@ -1915,7 +3097,6 @@
   <w:style w:type="character" w:default="1" w:styleId="a2">
     <w:name w:val="Default Paragraph Font"/>
     <w:uiPriority w:val="1"/>
-    <w:semiHidden/>
     <w:unhideWhenUsed/>
   </w:style>
   <w:style w:type="table" w:default="1" w:styleId="a3">
@@ -2315,7 +3496,7 @@
   <w:style w:type="paragraph" w:customStyle="1" w:styleId="referenceitem">
     <w:name w:val="referenceitem"/>
     <w:basedOn w:val="a1"/>
-    <w:rsid w:val="00B4592B"/>
+    <w:rsid w:val="00141A5D"/>
     <w:pPr>
       <w:numPr>
         <w:numId w:val="10"/>
@@ -2604,6 +3785,16 @@
     </w:pPr>
     <w:rPr>
       <w:sz w:val="16"/>
+    </w:rPr>
+  </w:style>
+  <w:style w:type="character" w:styleId="ac">
+    <w:name w:val="Placeholder Text"/>
+    <w:basedOn w:val="a2"/>
+    <w:uiPriority w:val="99"/>
+    <w:semiHidden/>
+    <w:rsid w:val="00A14E1D"/>
+    <w:rPr>
+      <w:color w:val="808080"/>
     </w:rPr>
   </w:style>
 </w:styles>
@@ -2952,7 +4143,7 @@
 </file>
 
 <file path=customXml/itemProps1.xml><?xml version="1.0" encoding="utf-8"?>
-<ds:datastoreItem xmlns:ds="http://schemas.openxmlformats.org/officeDocument/2006/customXml" ds:itemID="{0C04C50D-7E35-4BC9-97FB-920436B169A8}">
+<ds:datastoreItem xmlns:ds="http://schemas.openxmlformats.org/officeDocument/2006/customXml" ds:itemID="{1E1DF664-17B7-4F83-B712-CD1613B22930}">
   <ds:schemaRefs>
     <ds:schemaRef ds:uri="http://schemas.openxmlformats.org/officeDocument/2006/bibliography"/>
   </ds:schemaRefs>

</xml_diff>